<commit_message>
Added some software modelling
</commit_message>
<xml_diff>
--- a/Games Engineering Report.docx
+++ b/Games Engineering Report.docx
@@ -39,18 +39,8 @@
           <w:szCs w:val="28"/>
           <w:u w:val="single"/>
         </w:rPr>
-        <w:t xml:space="preserve">Daniel Seavers, Jack Millar and Maja </w:t>
-      </w:r>
-      <w:proofErr w:type="spellStart"/>
-      <w:r>
-        <w:rPr>
-          <w:sz w:val="28"/>
-          <w:szCs w:val="28"/>
-          <w:u w:val="single"/>
-        </w:rPr>
-        <w:t>Heltowska</w:t>
-      </w:r>
-      <w:proofErr w:type="spellEnd"/>
+        <w:t>Daniel Seavers, Jack Millar and Maja Heltowska</w:t>
+      </w:r>
     </w:p>
     <w:p>
       <w:pPr>
@@ -129,6 +119,124 @@
           <w:numId w:val="1"/>
         </w:numPr>
       </w:pPr>
+      <w:r>
+        <w:t>The Enemy State Diagram at Appendix 1 shows how the enemy AI works and the states it uses. The enemy starts in its stationary state, then if the player is in range of the enemy, the enemy will enter the seek state and move towards the player and when it gets to closer distance it will enter the flee state which makes the enemy stop at a close distance to the player, it was planned to stop at a close distance and shoot at the player, with more time that would have been implemented.</w:t>
+      </w:r>
+    </w:p>
+    <w:p>
+      <w:pPr>
+        <w:pStyle w:val="ListParagraph"/>
+        <w:numPr>
+          <w:ilvl w:val="0"/>
+          <w:numId w:val="1"/>
+        </w:numPr>
+      </w:pPr>
+      <w:r>
+        <w:t>F</w:t>
+      </w:r>
+    </w:p>
+    <w:p>
+      <w:pPr>
+        <w:pStyle w:val="ListParagraph"/>
+        <w:numPr>
+          <w:ilvl w:val="0"/>
+          <w:numId w:val="1"/>
+        </w:numPr>
+      </w:pPr>
+      <w:r>
+        <w:t>F</w:t>
+      </w:r>
+    </w:p>
+    <w:p>
+      <w:pPr>
+        <w:pStyle w:val="ListParagraph"/>
+        <w:numPr>
+          <w:ilvl w:val="0"/>
+          <w:numId w:val="1"/>
+        </w:numPr>
+      </w:pPr>
+      <w:r>
+        <w:lastRenderedPageBreak/>
+        <w:t>Resources used: SFML library and Box2D library</w:t>
+      </w:r>
+    </w:p>
+    <w:p/>
+    <w:p/>
+    <w:p>
+      <w:pPr>
+        <w:rPr>
+          <w:sz w:val="24"/>
+          <w:szCs w:val="24"/>
+        </w:rPr>
+      </w:pPr>
+      <w:r>
+        <w:rPr>
+          <w:sz w:val="24"/>
+          <w:szCs w:val="24"/>
+        </w:rPr>
+        <w:t>Appendix</w:t>
+      </w:r>
+    </w:p>
+    <w:p>
+      <w:r>
+        <w:t>Appendix1:</w:t>
+      </w:r>
+    </w:p>
+    <w:p/>
+    <w:p>
+      <w:r>
+        <w:rPr>
+          <w:noProof/>
+        </w:rPr>
+        <w:drawing>
+          <wp:inline distT="0" distB="0" distL="0" distR="0" wp14:anchorId="242DFE78" wp14:editId="1387FD64">
+            <wp:extent cx="3207869" cy="6485983"/>
+            <wp:effectExtent l="0" t="0" r="0" b="0"/>
+            <wp:docPr id="768133742" name="Picture 3" descr="A screenshot of a cell phone&#10;&#10;Description automatically generated"/>
+            <wp:cNvGraphicFramePr>
+              <a:graphicFrameLocks xmlns:a="http://schemas.openxmlformats.org/drawingml/2006/main" noChangeAspect="1"/>
+            </wp:cNvGraphicFramePr>
+            <a:graphic xmlns:a="http://schemas.openxmlformats.org/drawingml/2006/main">
+              <a:graphicData uri="http://schemas.openxmlformats.org/drawingml/2006/picture">
+                <pic:pic xmlns:pic="http://schemas.openxmlformats.org/drawingml/2006/picture">
+                  <pic:nvPicPr>
+                    <pic:cNvPr id="768133742" name="Picture 3" descr="A screenshot of a cell phone&#10;&#10;Description automatically generated"/>
+                    <pic:cNvPicPr>
+                      <a:picLocks noChangeAspect="1" noChangeArrowheads="1"/>
+                    </pic:cNvPicPr>
+                  </pic:nvPicPr>
+                  <pic:blipFill>
+                    <a:blip r:embed="rId5">
+                      <a:extLst>
+                        <a:ext uri="{28A0092B-C50C-407E-A947-70E740481C1C}">
+                          <a14:useLocalDpi xmlns:a14="http://schemas.microsoft.com/office/drawing/2010/main" val="0"/>
+                        </a:ext>
+                      </a:extLst>
+                    </a:blip>
+                    <a:srcRect/>
+                    <a:stretch>
+                      <a:fillRect/>
+                    </a:stretch>
+                  </pic:blipFill>
+                  <pic:spPr bwMode="auto">
+                    <a:xfrm>
+                      <a:off x="0" y="0"/>
+                      <a:ext cx="3222551" cy="6515669"/>
+                    </a:xfrm>
+                    <a:prstGeom prst="rect">
+                      <a:avLst/>
+                    </a:prstGeom>
+                    <a:noFill/>
+                    <a:ln>
+                      <a:noFill/>
+                    </a:ln>
+                  </pic:spPr>
+                </pic:pic>
+              </a:graphicData>
+            </a:graphic>
+          </wp:inline>
+        </w:drawing>
+      </w:r>
     </w:p>
     <w:sectPr>
       <w:pgSz w:w="11906" w:h="16838"/>

</xml_diff>

<commit_message>
Update Games Engineering Report.docx
</commit_message>
<xml_diff>
--- a/Games Engineering Report.docx
+++ b/Games Engineering Report.docx
@@ -131,9 +131,6 @@
           <w:numId w:val="1"/>
         </w:numPr>
       </w:pPr>
-      <w:r>
-        <w:t>F</w:t>
-      </w:r>
     </w:p>
     <w:p>
       <w:pPr>
@@ -143,9 +140,6 @@
           <w:numId w:val="1"/>
         </w:numPr>
       </w:pPr>
-      <w:r>
-        <w:t>F</w:t>
-      </w:r>
     </w:p>
     <w:p>
       <w:pPr>

</xml_diff>

<commit_message>
Game Engineering Report Update
</commit_message>
<xml_diff>
--- a/Games Engineering Report.docx
+++ b/Games Engineering Report.docx
@@ -131,6 +131,302 @@
           <w:numId w:val="1"/>
         </w:numPr>
       </w:pPr>
+      <w:r>
+        <w:t xml:space="preserve">The Game was implemented using the C++ programming language on the Visual Studio 2022 IDE. Initially we started by creating a basic level design, using a txt file to hold </w:t>
+      </w:r>
+      <w:r>
+        <w:lastRenderedPageBreak/>
+        <w:t xml:space="preserve">certain characters that would represent sprites within the game. </w:t>
+      </w:r>
+      <w:proofErr w:type="spellStart"/>
+      <w:r>
+        <w:t>E</w:t>
+      </w:r>
+      <w:proofErr w:type="spellEnd"/>
+      <w:r>
+        <w:t xml:space="preserve"> represented Exit, S represented Player Spawn, W represented Wall.</w:t>
+      </w:r>
+      <w:r>
+        <w:br/>
+      </w:r>
+      <w:r>
+        <w:rPr>
+          <w:noProof/>
+        </w:rPr>
+        <w:drawing>
+          <wp:inline distT="0" distB="0" distL="0" distR="0" wp14:anchorId="6FFF8945" wp14:editId="394214C7">
+            <wp:extent cx="2818773" cy="2038350"/>
+            <wp:effectExtent l="0" t="0" r="635" b="0"/>
+            <wp:docPr id="396310397" name="Picture 1" descr="A screenshot of a computer screen&#10;&#10;Description automatically generated"/>
+            <wp:cNvGraphicFramePr>
+              <a:graphicFrameLocks xmlns:a="http://schemas.openxmlformats.org/drawingml/2006/main" noChangeAspect="1"/>
+            </wp:cNvGraphicFramePr>
+            <a:graphic xmlns:a="http://schemas.openxmlformats.org/drawingml/2006/main">
+              <a:graphicData uri="http://schemas.openxmlformats.org/drawingml/2006/picture">
+                <pic:pic xmlns:pic="http://schemas.openxmlformats.org/drawingml/2006/picture">
+                  <pic:nvPicPr>
+                    <pic:cNvPr id="396310397" name="Picture 1" descr="A screenshot of a computer screen&#10;&#10;Description automatically generated"/>
+                    <pic:cNvPicPr/>
+                  </pic:nvPicPr>
+                  <pic:blipFill>
+                    <a:blip r:embed="rId5"/>
+                    <a:stretch>
+                      <a:fillRect/>
+                    </a:stretch>
+                  </pic:blipFill>
+                  <pic:spPr>
+                    <a:xfrm>
+                      <a:off x="0" y="0"/>
+                      <a:ext cx="2843713" cy="2056385"/>
+                    </a:xfrm>
+                    <a:prstGeom prst="rect">
+                      <a:avLst/>
+                    </a:prstGeom>
+                  </pic:spPr>
+                </pic:pic>
+              </a:graphicData>
+            </a:graphic>
+          </wp:inline>
+        </w:drawing>
+      </w:r>
+      <w:r>
+        <w:rPr>
+          <w:noProof/>
+        </w:rPr>
+        <w:drawing>
+          <wp:inline distT="0" distB="0" distL="0" distR="0" wp14:anchorId="3723E1BF" wp14:editId="769832DA">
+            <wp:extent cx="2372995" cy="2019265"/>
+            <wp:effectExtent l="0" t="0" r="8255" b="635"/>
+            <wp:docPr id="699469002" name="Picture 1" descr="A screenshot of a video game&#10;&#10;Description automatically generated"/>
+            <wp:cNvGraphicFramePr>
+              <a:graphicFrameLocks xmlns:a="http://schemas.openxmlformats.org/drawingml/2006/main" noChangeAspect="1"/>
+            </wp:cNvGraphicFramePr>
+            <a:graphic xmlns:a="http://schemas.openxmlformats.org/drawingml/2006/main">
+              <a:graphicData uri="http://schemas.openxmlformats.org/drawingml/2006/picture">
+                <pic:pic xmlns:pic="http://schemas.openxmlformats.org/drawingml/2006/picture">
+                  <pic:nvPicPr>
+                    <pic:cNvPr id="699469002" name="Picture 1" descr="A screenshot of a video game&#10;&#10;Description automatically generated"/>
+                    <pic:cNvPicPr/>
+                  </pic:nvPicPr>
+                  <pic:blipFill>
+                    <a:blip r:embed="rId6"/>
+                    <a:stretch>
+                      <a:fillRect/>
+                    </a:stretch>
+                  </pic:blipFill>
+                  <pic:spPr>
+                    <a:xfrm>
+                      <a:off x="0" y="0"/>
+                      <a:ext cx="2386412" cy="2030682"/>
+                    </a:xfrm>
+                    <a:prstGeom prst="rect">
+                      <a:avLst/>
+                    </a:prstGeom>
+                  </pic:spPr>
+                </pic:pic>
+              </a:graphicData>
+            </a:graphic>
+          </wp:inline>
+        </w:drawing>
+      </w:r>
+    </w:p>
+    <w:p>
+      <w:pPr>
+        <w:ind w:left="720"/>
+      </w:pPr>
+      <w:r>
+        <w:t>For the Player, we gave it the functionality to bounce against other sprites, mimicking the movement of a red bouncy ball</w:t>
+      </w:r>
+      <w:r>
+        <w:t>.</w:t>
+      </w:r>
+    </w:p>
+    <w:p>
+      <w:pPr>
+        <w:ind w:firstLine="720"/>
+      </w:pPr>
+      <w:r>
+        <w:rPr>
+          <w:noProof/>
+        </w:rPr>
+        <w:drawing>
+          <wp:inline distT="0" distB="0" distL="0" distR="0" wp14:anchorId="47E3C690" wp14:editId="08455569">
+            <wp:extent cx="3034197" cy="1727200"/>
+            <wp:effectExtent l="0" t="0" r="0" b="6350"/>
+            <wp:docPr id="1052600589" name="Picture 1" descr="A computer screen shot of a program code&#10;&#10;Description automatically generated"/>
+            <wp:cNvGraphicFramePr>
+              <a:graphicFrameLocks xmlns:a="http://schemas.openxmlformats.org/drawingml/2006/main" noChangeAspect="1"/>
+            </wp:cNvGraphicFramePr>
+            <a:graphic xmlns:a="http://schemas.openxmlformats.org/drawingml/2006/main">
+              <a:graphicData uri="http://schemas.openxmlformats.org/drawingml/2006/picture">
+                <pic:pic xmlns:pic="http://schemas.openxmlformats.org/drawingml/2006/picture">
+                  <pic:nvPicPr>
+                    <pic:cNvPr id="1052600589" name="Picture 1" descr="A computer screen shot of a program code&#10;&#10;Description automatically generated"/>
+                    <pic:cNvPicPr/>
+                  </pic:nvPicPr>
+                  <pic:blipFill>
+                    <a:blip r:embed="rId7"/>
+                    <a:stretch>
+                      <a:fillRect/>
+                    </a:stretch>
+                  </pic:blipFill>
+                  <pic:spPr>
+                    <a:xfrm>
+                      <a:off x="0" y="0"/>
+                      <a:ext cx="3036916" cy="1728748"/>
+                    </a:xfrm>
+                    <a:prstGeom prst="rect">
+                      <a:avLst/>
+                    </a:prstGeom>
+                  </pic:spPr>
+                </pic:pic>
+              </a:graphicData>
+            </a:graphic>
+          </wp:inline>
+        </w:drawing>
+      </w:r>
+    </w:p>
+    <w:p>
+      <w:pPr>
+        <w:ind w:left="720"/>
+      </w:pPr>
+      <w:r>
+        <w:t xml:space="preserve">For the enemies, we implemented a yellow triangle that would fly towards the player, upon hitting the player it would die and cause some damage. </w:t>
+      </w:r>
+    </w:p>
+    <w:p>
+      <w:pPr>
+        <w:ind w:firstLine="720"/>
+      </w:pPr>
+      <w:r>
+        <w:rPr>
+          <w:noProof/>
+        </w:rPr>
+        <w:drawing>
+          <wp:inline distT="0" distB="0" distL="0" distR="0" wp14:anchorId="66EA617A" wp14:editId="48AA7856">
+            <wp:extent cx="1603764" cy="1200150"/>
+            <wp:effectExtent l="0" t="0" r="0" b="0"/>
+            <wp:docPr id="947132855" name="Picture 1" descr="A screenshot of a video game&#10;&#10;Description automatically generated"/>
+            <wp:cNvGraphicFramePr>
+              <a:graphicFrameLocks xmlns:a="http://schemas.openxmlformats.org/drawingml/2006/main" noChangeAspect="1"/>
+            </wp:cNvGraphicFramePr>
+            <a:graphic xmlns:a="http://schemas.openxmlformats.org/drawingml/2006/main">
+              <a:graphicData uri="http://schemas.openxmlformats.org/drawingml/2006/picture">
+                <pic:pic xmlns:pic="http://schemas.openxmlformats.org/drawingml/2006/picture">
+                  <pic:nvPicPr>
+                    <pic:cNvPr id="947132855" name="Picture 1" descr="A screenshot of a video game&#10;&#10;Description automatically generated"/>
+                    <pic:cNvPicPr/>
+                  </pic:nvPicPr>
+                  <pic:blipFill>
+                    <a:blip r:embed="rId8"/>
+                    <a:stretch>
+                      <a:fillRect/>
+                    </a:stretch>
+                  </pic:blipFill>
+                  <pic:spPr>
+                    <a:xfrm>
+                      <a:off x="0" y="0"/>
+                      <a:ext cx="1606160" cy="1201943"/>
+                    </a:xfrm>
+                    <a:prstGeom prst="rect">
+                      <a:avLst/>
+                    </a:prstGeom>
+                  </pic:spPr>
+                </pic:pic>
+              </a:graphicData>
+            </a:graphic>
+          </wp:inline>
+        </w:drawing>
+      </w:r>
+    </w:p>
+    <w:p>
+      <w:pPr>
+        <w:ind w:left="720"/>
+      </w:pPr>
+      <w:r>
+        <w:t xml:space="preserve">We implemented a main menu screen that would hold the players high score as well as provide </w:t>
+      </w:r>
+      <w:proofErr w:type="gramStart"/>
+      <w:r>
+        <w:t>as a way to</w:t>
+      </w:r>
+      <w:proofErr w:type="gramEnd"/>
+      <w:r>
+        <w:t xml:space="preserve"> play the game or exit the game</w:t>
+      </w:r>
+      <w:r>
+        <w:t>.</w:t>
+      </w:r>
+    </w:p>
+    <w:p>
+      <w:pPr>
+        <w:ind w:firstLine="720"/>
+      </w:pPr>
+      <w:r>
+        <w:rPr>
+          <w:noProof/>
+        </w:rPr>
+        <w:drawing>
+          <wp:inline distT="0" distB="0" distL="0" distR="0" wp14:anchorId="4ED74E1D" wp14:editId="33D769D6">
+            <wp:extent cx="1968500" cy="1094168"/>
+            <wp:effectExtent l="0" t="0" r="0" b="0"/>
+            <wp:docPr id="1519107213" name="Picture 1" descr="A screen shot of a red circle with a lightning bolt&#10;&#10;Description automatically generated"/>
+            <wp:cNvGraphicFramePr>
+              <a:graphicFrameLocks xmlns:a="http://schemas.openxmlformats.org/drawingml/2006/main" noChangeAspect="1"/>
+            </wp:cNvGraphicFramePr>
+            <a:graphic xmlns:a="http://schemas.openxmlformats.org/drawingml/2006/main">
+              <a:graphicData uri="http://schemas.openxmlformats.org/drawingml/2006/picture">
+                <pic:pic xmlns:pic="http://schemas.openxmlformats.org/drawingml/2006/picture">
+                  <pic:nvPicPr>
+                    <pic:cNvPr id="1519107213" name="Picture 1" descr="A screen shot of a red circle with a lightning bolt&#10;&#10;Description automatically generated"/>
+                    <pic:cNvPicPr/>
+                  </pic:nvPicPr>
+                  <pic:blipFill>
+                    <a:blip r:embed="rId9"/>
+                    <a:stretch>
+                      <a:fillRect/>
+                    </a:stretch>
+                  </pic:blipFill>
+                  <pic:spPr>
+                    <a:xfrm>
+                      <a:off x="0" y="0"/>
+                      <a:ext cx="1978423" cy="1099683"/>
+                    </a:xfrm>
+                    <a:prstGeom prst="rect">
+                      <a:avLst/>
+                    </a:prstGeom>
+                  </pic:spPr>
+                </pic:pic>
+              </a:graphicData>
+            </a:graphic>
+          </wp:inline>
+        </w:drawing>
+      </w:r>
+    </w:p>
+    <w:p>
+      <w:pPr>
+        <w:ind w:left="720"/>
+      </w:pPr>
+      <w:r>
+        <w:t xml:space="preserve">Finally, we have </w:t>
+      </w:r>
+      <w:proofErr w:type="spellStart"/>
+      <w:proofErr w:type="gramStart"/>
+      <w:r>
+        <w:t>a</w:t>
+      </w:r>
+      <w:proofErr w:type="spellEnd"/>
+      <w:proofErr w:type="gramEnd"/>
+      <w:r>
+        <w:t xml:space="preserve"> exit door that leads to other levels and its implemented that when the last level is completed it loops through to the first level and scales enemies until the </w:t>
+      </w:r>
+      <w:r>
+        <w:lastRenderedPageBreak/>
+        <w:t>player dies, upon death, it will put the player  back to the main menu screen with their score (if it beat their current high score)</w:t>
+      </w:r>
+      <w:r>
+        <w:t>.</w:t>
+      </w:r>
     </w:p>
     <w:p>
       <w:pPr>
@@ -141,7 +437,6 @@
         </w:numPr>
       </w:pPr>
       <w:r>
-        <w:lastRenderedPageBreak/>
         <w:t>The game is on the right track to match the original plan. The player bounces around the room as was described in the plan and the enemies follow the player to attack.</w:t>
       </w:r>
       <w:r>
@@ -371,7 +666,7 @@
       <w:r>
         <w:t xml:space="preserve">SFML. (n.d.). </w:t>
       </w:r>
-      <w:hyperlink r:id="rId5" w:history="1">
+      <w:hyperlink r:id="rId10" w:history="1">
         <w:r>
           <w:rPr>
             <w:rStyle w:val="Hyperlink"/>
@@ -489,7 +784,7 @@
                     </pic:cNvPicPr>
                   </pic:nvPicPr>
                   <pic:blipFill>
-                    <a:blip r:embed="rId6">
+                    <a:blip r:embed="rId11">
                       <a:extLst>
                         <a:ext uri="{28A0092B-C50C-407E-A947-70E740481C1C}">
                           <a14:useLocalDpi xmlns:a14="http://schemas.microsoft.com/office/drawing/2010/main" val="0"/>
@@ -1228,6 +1523,7 @@
   <w:style w:type="character" w:default="1" w:styleId="DefaultParagraphFont">
     <w:name w:val="Default Paragraph Font"/>
     <w:uiPriority w:val="1"/>
+    <w:semiHidden/>
     <w:unhideWhenUsed/>
   </w:style>
   <w:style w:type="table" w:default="1" w:styleId="TableNormal">

</xml_diff>